<commit_message>
modified following Planning Division's comment (2019/03/15)
</commit_message>
<xml_diff>
--- a/apply_form.docx
+++ b/apply_form.docx
@@ -10,13 +10,7 @@
         <w:rPr>
           <w:rFonts w:hint="eastAsia"/>
         </w:rPr>
-        <w:t>20</w:t>
-      </w:r>
-      <w:r>
-        <w:rPr>
-          <w:rFonts w:hint="eastAsia"/>
-        </w:rPr>
-        <w:t>○○</w:t>
+        <w:t>20○○</w:t>
       </w:r>
       <w:r>
         <w:t>年</w:t>
@@ -195,13 +189,7 @@
         <w:t>5 利用条件</w:t>
       </w:r>
     </w:p>
-    <w:p>
-      <w:pPr>
-        <w:rPr>
-          <w:rFonts w:hint="eastAsia"/>
-        </w:rPr>
-      </w:pPr>
-    </w:p>
+    <w:p/>
     <w:p>
       <w:pPr>
         <w:pStyle w:val="a3"/>
@@ -360,7 +348,27 @@
         <w:rPr>
           <w:rFonts w:hint="eastAsia"/>
         </w:rPr>
-        <w:t>気象庁は当モデルを改良するために、当モデル利用者による改造部分を自由に使用できる。その場合、改造部分の著作者は気象庁に対して、当該部分を使用、変更、複製及び配布できる許可、並びに当該部分を第三者が使用、変更、複製できる許可、いわゆるサブライセンス権を与える。付与した許可とサブライセンス権は取り消し不可能とする。また改造部分について、特許に基づく差し止め請求や使用料の徴収等、特許権を行使しない。</w:t>
+        <w:t>気象庁は当モデルを改良するために、当モデル利用者による改造部分を自由に使用できる。その場合、改造部分の著作者</w:t>
+      </w:r>
+      <w:r>
+        <w:rPr>
+          <w:rFonts w:hint="eastAsia"/>
+        </w:rPr>
+        <w:t>及び著作</w:t>
+      </w:r>
+      <w:bookmarkStart w:id="0" w:name="_GoBack"/>
+      <w:bookmarkEnd w:id="0"/>
+      <w:r>
+        <w:rPr>
+          <w:rFonts w:hint="eastAsia"/>
+        </w:rPr>
+        <w:t>権者</w:t>
+      </w:r>
+      <w:r>
+        <w:rPr>
+          <w:rFonts w:hint="eastAsia"/>
+        </w:rPr>
+        <w:t>は気象庁に対して、当該部分を使用、変更、複製及び配布できる許可、並びに当該部分を第三者が使用、変更、複製できる許可、いわゆるサブライセンス権を与える。付与した許可とサブライセンス権は取り消し不可能とする。また改造部分について、特許に基づく差し止め請求や使用料の徴収等、特許権を行使しない。</w:t>
       </w:r>
     </w:p>
     <w:p>
@@ -454,10 +462,7 @@
         <w:t>アカウント</w:t>
       </w:r>
     </w:p>
-    <w:p>
-      <w:bookmarkStart w:id="0" w:name="_GoBack"/>
-      <w:bookmarkEnd w:id="0"/>
-    </w:p>
+    <w:p/>
     <w:sectPr>
       <w:pgSz w:w="11906" w:h="16838"/>
       <w:pgMar w:top="1985" w:right="1701" w:bottom="1701" w:left="1701" w:header="851" w:footer="992" w:gutter="0"/>
@@ -466,6 +471,44 @@
     </w:sectPr>
   </w:body>
 </w:document>
+</file>
+
+<file path=word/endnotes.xml><?xml version="1.0" encoding="utf-8"?>
+<w:endnotes xmlns:wpc="http://schemas.microsoft.com/office/word/2010/wordprocessingCanvas" xmlns:cx="http://schemas.microsoft.com/office/drawing/2014/chartex" xmlns:cx1="http://schemas.microsoft.com/office/drawing/2015/9/8/chartex" xmlns:cx2="http://schemas.microsoft.com/office/drawing/2015/10/21/chartex" xmlns:cx3="http://schemas.microsoft.com/office/drawing/2016/5/9/chartex" xmlns:cx4="http://schemas.microsoft.com/office/drawing/2016/5/10/chartex" xmlns:cx5="http://schemas.microsoft.com/office/drawing/2016/5/11/chartex" xmlns:cx6="http://schemas.microsoft.com/office/drawing/2016/5/12/chartex" xmlns:cx7="http://schemas.microsoft.com/office/drawing/2016/5/13/chartex" xmlns:cx8="http://schemas.microsoft.com/office/drawing/2016/5/14/chartex" xmlns:mc="http://schemas.openxmlformats.org/markup-compatibility/2006" xmlns:aink="http://schemas.microsoft.com/office/drawing/2016/ink" xmlns:am3d="http://schemas.microsoft.com/office/drawing/2017/model3d" xmlns:o="urn:schemas-microsoft-com:office:office" xmlns:r="http://schemas.openxmlformats.org/officeDocument/2006/relationships" xmlns:m="http://schemas.openxmlformats.org/officeDocument/2006/math" xmlns:v="urn:schemas-microsoft-com:vml" xmlns:wp14="http://schemas.microsoft.com/office/word/2010/wordprocessingDrawing" xmlns:wp="http://schemas.openxmlformats.org/drawingml/2006/wordprocessingDrawing" xmlns:w10="urn:schemas-microsoft-com:office:word" xmlns:w="http://schemas.openxmlformats.org/wordprocessingml/2006/main" xmlns:w14="http://schemas.microsoft.com/office/word/2010/wordml" xmlns:w15="http://schemas.microsoft.com/office/word/2012/wordml" xmlns:w16cid="http://schemas.microsoft.com/office/word/2016/wordml/cid" xmlns:w16se="http://schemas.microsoft.com/office/word/2015/wordml/symex" xmlns:wpg="http://schemas.microsoft.com/office/word/2010/wordprocessingGroup" xmlns:wpi="http://schemas.microsoft.com/office/word/2010/wordprocessingInk" xmlns:wne="http://schemas.microsoft.com/office/word/2006/wordml" xmlns:wps="http://schemas.microsoft.com/office/word/2010/wordprocessingShape" mc:Ignorable="w14 w15 w16se w16cid wp14">
+  <w:endnote w:type="separator" w:id="-1">
+    <w:p>
+      <w:r>
+        <w:separator/>
+      </w:r>
+    </w:p>
+  </w:endnote>
+  <w:endnote w:type="continuationSeparator" w:id="0">
+    <w:p>
+      <w:r>
+        <w:continuationSeparator/>
+      </w:r>
+    </w:p>
+  </w:endnote>
+</w:endnotes>
+</file>
+
+<file path=word/footnotes.xml><?xml version="1.0" encoding="utf-8"?>
+<w:footnotes xmlns:wpc="http://schemas.microsoft.com/office/word/2010/wordprocessingCanvas" xmlns:cx="http://schemas.microsoft.com/office/drawing/2014/chartex" xmlns:cx1="http://schemas.microsoft.com/office/drawing/2015/9/8/chartex" xmlns:cx2="http://schemas.microsoft.com/office/drawing/2015/10/21/chartex" xmlns:cx3="http://schemas.microsoft.com/office/drawing/2016/5/9/chartex" xmlns:cx4="http://schemas.microsoft.com/office/drawing/2016/5/10/chartex" xmlns:cx5="http://schemas.microsoft.com/office/drawing/2016/5/11/chartex" xmlns:cx6="http://schemas.microsoft.com/office/drawing/2016/5/12/chartex" xmlns:cx7="http://schemas.microsoft.com/office/drawing/2016/5/13/chartex" xmlns:cx8="http://schemas.microsoft.com/office/drawing/2016/5/14/chartex" xmlns:mc="http://schemas.openxmlformats.org/markup-compatibility/2006" xmlns:aink="http://schemas.microsoft.com/office/drawing/2016/ink" xmlns:am3d="http://schemas.microsoft.com/office/drawing/2017/model3d" xmlns:o="urn:schemas-microsoft-com:office:office" xmlns:r="http://schemas.openxmlformats.org/officeDocument/2006/relationships" xmlns:m="http://schemas.openxmlformats.org/officeDocument/2006/math" xmlns:v="urn:schemas-microsoft-com:vml" xmlns:wp14="http://schemas.microsoft.com/office/word/2010/wordprocessingDrawing" xmlns:wp="http://schemas.openxmlformats.org/drawingml/2006/wordprocessingDrawing" xmlns:w10="urn:schemas-microsoft-com:office:word" xmlns:w="http://schemas.openxmlformats.org/wordprocessingml/2006/main" xmlns:w14="http://schemas.microsoft.com/office/word/2010/wordml" xmlns:w15="http://schemas.microsoft.com/office/word/2012/wordml" xmlns:w16cid="http://schemas.microsoft.com/office/word/2016/wordml/cid" xmlns:w16se="http://schemas.microsoft.com/office/word/2015/wordml/symex" xmlns:wpg="http://schemas.microsoft.com/office/word/2010/wordprocessingGroup" xmlns:wpi="http://schemas.microsoft.com/office/word/2010/wordprocessingInk" xmlns:wne="http://schemas.microsoft.com/office/word/2006/wordml" xmlns:wps="http://schemas.microsoft.com/office/word/2010/wordprocessingShape" mc:Ignorable="w14 w15 w16se w16cid wp14">
+  <w:footnote w:type="separator" w:id="-1">
+    <w:p>
+      <w:r>
+        <w:separator/>
+      </w:r>
+    </w:p>
+  </w:footnote>
+  <w:footnote w:type="continuationSeparator" w:id="0">
+    <w:p>
+      <w:r>
+        <w:continuationSeparator/>
+      </w:r>
+    </w:p>
+  </w:footnote>
+</w:footnotes>
 </file>
 
 <file path=word/numbering.xml><?xml version="1.0" encoding="utf-8"?>
@@ -1168,6 +1211,50 @@
       <w:rFonts w:asciiTheme="majorHAnsi" w:eastAsiaTheme="majorEastAsia" w:hAnsiTheme="majorHAnsi" w:cstheme="majorBidi"/>
     </w:rPr>
   </w:style>
+  <w:style w:type="paragraph" w:styleId="a4">
+    <w:name w:val="header"/>
+    <w:basedOn w:val="a"/>
+    <w:link w:val="a5"/>
+    <w:uiPriority w:val="99"/>
+    <w:unhideWhenUsed/>
+    <w:rsid w:val="00EF2188"/>
+    <w:pPr>
+      <w:tabs>
+        <w:tab w:val="center" w:pos="4252"/>
+        <w:tab w:val="right" w:pos="8504"/>
+      </w:tabs>
+      <w:snapToGrid w:val="0"/>
+    </w:pPr>
+  </w:style>
+  <w:style w:type="character" w:customStyle="1" w:styleId="a5">
+    <w:name w:val="ヘッダー (文字)"/>
+    <w:basedOn w:val="a0"/>
+    <w:link w:val="a4"/>
+    <w:uiPriority w:val="99"/>
+    <w:rsid w:val="00EF2188"/>
+  </w:style>
+  <w:style w:type="paragraph" w:styleId="a6">
+    <w:name w:val="footer"/>
+    <w:basedOn w:val="a"/>
+    <w:link w:val="a7"/>
+    <w:uiPriority w:val="99"/>
+    <w:unhideWhenUsed/>
+    <w:rsid w:val="00EF2188"/>
+    <w:pPr>
+      <w:tabs>
+        <w:tab w:val="center" w:pos="4252"/>
+        <w:tab w:val="right" w:pos="8504"/>
+      </w:tabs>
+      <w:snapToGrid w:val="0"/>
+    </w:pPr>
+  </w:style>
+  <w:style w:type="character" w:customStyle="1" w:styleId="a7">
+    <w:name w:val="フッター (文字)"/>
+    <w:basedOn w:val="a0"/>
+    <w:link w:val="a6"/>
+    <w:uiPriority w:val="99"/>
+    <w:rsid w:val="00EF2188"/>
+  </w:style>
 </w:styles>
 </file>
 

</xml_diff>